<commit_message>
Added Folders. UC_01 UC_02 UC_03 UC_04 UC_05
Added to UC_03: Casual Use Case description for Beregn Prioritet
</commit_message>
<xml_diff>
--- a/UML/Use_cases/Use_Cases_RM.docx
+++ b/UML/Use_cases/Use_Cases_RM.docx
@@ -19,6 +19,9 @@
     <w:p/>
     <w:p>
       <w:pPr>
+        <w:tabs>
+          <w:tab w:val="left" w:pos="2113"/>
+        </w:tabs>
         <w:rPr>
           <w:i/>
           <w:iCs/>
@@ -29,7 +32,7 @@
           <w:i/>
           <w:iCs/>
         </w:rPr>
-        <w:t>IKKE FÆRDIGE!!!!!</w:t>
+        <w:t>IKKE FÆRDIGE</w:t>
       </w:r>
     </w:p>
     <w:p>

</xml_diff>